<commit_message>
Amended version number for change to nm0575.fmx
git-svn-id: svn://127.0.0.1/Core@5157 17c802ae-cbca-534c-9e8e-6d19a4926c45
</commit_message>
<xml_diff>
--- a/trunk/doc/readme_nm_4200_fix32.docx
+++ b/trunk/doc/readme_nm_4200_fix32.docx
@@ -348,6 +348,7 @@
         </w:rPr>
         <w:t xml:space="preserve">After reading through this document, should you have any further training or consultancy requirements then please contact your </w:t>
       </w:r>
+      <w:proofErr w:type="spellStart"/>
       <w:r>
         <w:rPr>
           <w:rFonts w:ascii="Arial" w:hAnsi="Arial" w:cs="Arial"/>
@@ -359,7 +360,21 @@
           <w:sz w:val="18"/>
           <w:szCs w:val="18"/>
         </w:rPr>
-        <w:t xml:space="preserve">exor </w:t>
+        <w:t>exor</w:t>
+      </w:r>
+      <w:proofErr w:type="spellEnd"/>
+      <w:r>
+        <w:rPr>
+          <w:rFonts w:ascii="Arial" w:hAnsi="Arial" w:cs="Arial"/>
+          <w:b/>
+          <w:bCs/>
+          <w:i/>
+          <w:iCs/>
+          <w:color w:val="000000"/>
+          <w:sz w:val="18"/>
+          <w:szCs w:val="18"/>
+        </w:rPr>
+        <w:t xml:space="preserve"> </w:t>
       </w:r>
       <w:r>
         <w:rPr>
@@ -606,8 +621,19 @@
                 <w:sz w:val="16"/>
                 <w:szCs w:val="16"/>
               </w:rPr>
-              <w:t>Network Manager 4.2.0.0 Fix 32 Patchset</w:t>
+              <w:t xml:space="preserve">Network Manager 4.2.0.0 Fix 32 </w:t>
             </w:r>
+            <w:proofErr w:type="spellStart"/>
+            <w:r>
+              <w:rPr>
+                <w:rFonts w:ascii="Calibri" w:hAnsi="Calibri" w:cs="Calibri"/>
+                <w:color w:val="000000"/>
+                <w:sz w:val="16"/>
+                <w:szCs w:val="16"/>
+              </w:rPr>
+              <w:t>Patchset</w:t>
+            </w:r>
+            <w:proofErr w:type="spellEnd"/>
           </w:p>
         </w:tc>
       </w:tr>
@@ -808,7 +834,27 @@
                 <w:sz w:val="16"/>
                 <w:szCs w:val="16"/>
               </w:rPr>
-              <w:t>Go to the relevant exor\bin directory on the Oracle Application Server and rename the following files:-</w:t>
+              <w:t xml:space="preserve">Go to the relevant </w:t>
+            </w:r>
+            <w:proofErr w:type="spellStart"/>
+            <w:r>
+              <w:rPr>
+                <w:rFonts w:ascii="Calibri" w:hAnsi="Calibri" w:cs="Calibri"/>
+                <w:color w:val="000000"/>
+                <w:sz w:val="16"/>
+                <w:szCs w:val="16"/>
+              </w:rPr>
+              <w:t>exor</w:t>
+            </w:r>
+            <w:proofErr w:type="spellEnd"/>
+            <w:r>
+              <w:rPr>
+                <w:rFonts w:ascii="Calibri" w:hAnsi="Calibri" w:cs="Calibri"/>
+                <w:color w:val="000000"/>
+                <w:sz w:val="16"/>
+                <w:szCs w:val="16"/>
+              </w:rPr>
+              <w:t>\bin directory on the Oracle Application Server and rename the following files:-</w:t>
             </w:r>
           </w:p>
           <w:p>
@@ -1033,7 +1079,25 @@
                 <w:sz w:val="16"/>
                 <w:szCs w:val="16"/>
               </w:rPr>
-              <w:t>At the prompt type "START log_nm_4200_fix34.sql" and press return.</w:t>
+              <w:t xml:space="preserve">At the prompt type "START </w:t>
+            </w:r>
+            <w:r>
+              <w:rPr>
+                <w:rFonts w:ascii="Calibri" w:hAnsi="Calibri" w:cs="Calibri"/>
+                <w:color w:val="000000"/>
+                <w:sz w:val="16"/>
+                <w:szCs w:val="16"/>
+              </w:rPr>
+              <w:t>nm_4200_fix32</w:t>
+            </w:r>
+            <w:r>
+              <w:rPr>
+                <w:rFonts w:ascii="Calibri" w:hAnsi="Calibri" w:cs="Calibri"/>
+                <w:color w:val="000000"/>
+                <w:sz w:val="16"/>
+                <w:szCs w:val="16"/>
+              </w:rPr>
+              <w:t>.sql" and press return.</w:t>
             </w:r>
             <w:r>
               <w:rPr>
@@ -1150,8 +1214,6 @@
               </w:rPr>
               <w:t>Log onto SQL*PLUS as the Highways Owner with the staging folder as the working directory.</w:t>
             </w:r>
-            <w:bookmarkStart w:id="0" w:name="_GoBack"/>
-            <w:bookmarkEnd w:id="0"/>
           </w:p>
           <w:p>
             <w:pPr>
@@ -2382,8 +2444,10 @@
                 <w:sz w:val="16"/>
                 <w:szCs w:val="16"/>
               </w:rPr>
-              <w:t>4.1</w:t>
+              <w:t>4.2</w:t>
             </w:r>
+            <w:bookmarkStart w:id="0" w:name="_GoBack"/>
+            <w:bookmarkEnd w:id="0"/>
           </w:p>
         </w:tc>
       </w:tr>

</xml_diff>